<commit_message>
Rationale for  the research added
</commit_message>
<xml_diff>
--- a/proposal/code search/code search 7.docx
+++ b/proposal/code search/code search 7.docx
@@ -10,6 +10,8 @@
           <w:b/>
         </w:rPr>
       </w:pPr>
+      <w:bookmarkStart w:id="0" w:name="_GoBack"/>
+      <w:bookmarkEnd w:id="0"/>
       <w:r>
         <w:rPr>
           <w:rFonts w:ascii="Times New Roman" w:hAnsi="Times New Roman" w:cs="Times New Roman"/>
@@ -144,7 +146,21 @@
         <w:rPr>
           <w:rFonts w:ascii="Times New Roman" w:hAnsi="Times New Roman" w:cs="Times New Roman"/>
         </w:rPr>
-        <w:t>terms from keywords extracted from source code</w:t>
+        <w:t xml:space="preserve">terms from keywords extracted from </w:t>
+      </w:r>
+      <w:proofErr w:type="gramStart"/>
+      <w:r>
+        <w:rPr>
+          <w:rFonts w:ascii="Times New Roman" w:hAnsi="Times New Roman" w:cs="Times New Roman"/>
+        </w:rPr>
+        <w:t>source</w:t>
+      </w:r>
+      <w:proofErr w:type="gramEnd"/>
+      <w:r>
+        <w:rPr>
+          <w:rFonts w:ascii="Times New Roman" w:hAnsi="Times New Roman" w:cs="Times New Roman"/>
+        </w:rPr>
+        <w:t xml:space="preserve"> code</w:t>
       </w:r>
       <w:r>
         <w:rPr>
@@ -1188,8 +1204,16 @@
         <w:rPr>
           <w:rFonts w:ascii="Times New Roman" w:hAnsi="Times New Roman" w:cs="Times New Roman"/>
         </w:rPr>
-        <w:t xml:space="preserve"> class</w:t>
-      </w:r>
+        <w:t xml:space="preserve"> </w:t>
+      </w:r>
+      <w:proofErr w:type="gramStart"/>
+      <w:r>
+        <w:rPr>
+          <w:rFonts w:ascii="Times New Roman" w:hAnsi="Times New Roman" w:cs="Times New Roman"/>
+        </w:rPr>
+        <w:t>class</w:t>
+      </w:r>
+      <w:proofErr w:type="gramEnd"/>
       <w:r>
         <w:rPr>
           <w:rFonts w:ascii="Times New Roman" w:hAnsi="Times New Roman" w:cs="Times New Roman"/>
@@ -1394,8 +1418,6 @@
         </w:rPr>
         <w:t>,</w:t>
       </w:r>
-      <w:bookmarkStart w:id="0" w:name="_GoBack"/>
-      <w:bookmarkEnd w:id="0"/>
       <w:r>
         <w:rPr>
           <w:rFonts w:ascii="Times New Roman" w:hAnsi="Times New Roman" w:cs="Times New Roman"/>
@@ -1598,7 +1620,21 @@
         <w:rPr>
           <w:rFonts w:ascii="Times New Roman" w:hAnsi="Times New Roman" w:cs="Times New Roman"/>
         </w:rPr>
-        <w:t xml:space="preserve"> searches in the popular search engines like google code</w:t>
+        <w:t xml:space="preserve"> searches in the popular search engines like </w:t>
+      </w:r>
+      <w:proofErr w:type="spellStart"/>
+      <w:r>
+        <w:rPr>
+          <w:rFonts w:ascii="Times New Roman" w:hAnsi="Times New Roman" w:cs="Times New Roman"/>
+        </w:rPr>
+        <w:t>google</w:t>
+      </w:r>
+      <w:proofErr w:type="spellEnd"/>
+      <w:r>
+        <w:rPr>
+          <w:rFonts w:ascii="Times New Roman" w:hAnsi="Times New Roman" w:cs="Times New Roman"/>
+        </w:rPr>
+        <w:t xml:space="preserve"> code</w:t>
       </w:r>
       <w:r>
         <w:rPr>
@@ -1610,7 +1646,14 @@
         <w:rPr>
           <w:rFonts w:ascii="Times New Roman" w:hAnsi="Times New Roman" w:cs="Times New Roman"/>
         </w:rPr>
-        <w:t>, k</w:t>
+        <w:t xml:space="preserve">, </w:t>
+      </w:r>
+      <w:proofErr w:type="spellStart"/>
+      <w:r>
+        <w:rPr>
+          <w:rFonts w:ascii="Times New Roman" w:hAnsi="Times New Roman" w:cs="Times New Roman"/>
+        </w:rPr>
+        <w:t>k</w:t>
       </w:r>
       <w:r>
         <w:rPr>
@@ -1618,6 +1661,7 @@
         </w:rPr>
         <w:t>rugle</w:t>
       </w:r>
+      <w:proofErr w:type="spellEnd"/>
       <w:r>
         <w:rPr>
           <w:rFonts w:ascii="Times New Roman" w:hAnsi="Times New Roman" w:cs="Times New Roman"/>
@@ -2010,7 +2054,25 @@
         <w:rPr>
           <w:rFonts w:ascii="Times New Roman" w:hAnsi="Times New Roman" w:cs="Times New Roman"/>
         </w:rPr>
-        <w:t>Building source code repository containing different projects</w:t>
+        <w:t xml:space="preserve">Building </w:t>
+      </w:r>
+      <w:r>
+        <w:rPr>
+          <w:rFonts w:ascii="Times New Roman" w:hAnsi="Times New Roman" w:cs="Times New Roman"/>
+        </w:rPr>
+        <w:t xml:space="preserve">a </w:t>
+      </w:r>
+      <w:r>
+        <w:rPr>
+          <w:rFonts w:ascii="Times New Roman" w:hAnsi="Times New Roman" w:cs="Times New Roman"/>
+        </w:rPr>
+        <w:t>source code repository containing different projects</w:t>
+      </w:r>
+      <w:r>
+        <w:rPr>
+          <w:rFonts w:ascii="Times New Roman" w:hAnsi="Times New Roman" w:cs="Times New Roman"/>
+        </w:rPr>
+        <w:t xml:space="preserve"> on which searching will be performed</w:t>
       </w:r>
     </w:p>
     <w:p>
@@ -2035,7 +2097,7 @@
         <w:rPr>
           <w:rFonts w:ascii="Times New Roman" w:hAnsi="Times New Roman" w:cs="Times New Roman"/>
         </w:rPr>
-        <w:t xml:space="preserve"> to create a collection of methods</w:t>
+        <w:t xml:space="preserve"> to provide method level searching facility</w:t>
       </w:r>
     </w:p>
     <w:p>
@@ -2062,6 +2124,12 @@
         </w:rPr>
         <w:t xml:space="preserve"> with other methods to identify similar methods</w:t>
       </w:r>
+      <w:r>
+        <w:rPr>
+          <w:rFonts w:ascii="Times New Roman" w:hAnsi="Times New Roman" w:cs="Times New Roman"/>
+        </w:rPr>
+        <w:t xml:space="preserve"> in the source code repository</w:t>
+      </w:r>
     </w:p>
     <w:p>
       <w:pPr>
@@ -2085,7 +2153,31 @@
         <w:rPr>
           <w:rFonts w:ascii="Times New Roman" w:hAnsi="Times New Roman" w:cs="Times New Roman"/>
         </w:rPr>
-        <w:t>where each cluster will contain feature-wise identical methods</w:t>
+        <w:t xml:space="preserve">based on the similarity </w:t>
+      </w:r>
+      <w:r>
+        <w:rPr>
+          <w:rFonts w:ascii="Times New Roman" w:hAnsi="Times New Roman" w:cs="Times New Roman"/>
+        </w:rPr>
+        <w:t xml:space="preserve">among methods </w:t>
+      </w:r>
+      <w:r>
+        <w:rPr>
+          <w:rFonts w:ascii="Times New Roman" w:hAnsi="Times New Roman" w:cs="Times New Roman"/>
+        </w:rPr>
+        <w:t xml:space="preserve">to retrieve </w:t>
+      </w:r>
+      <w:r>
+        <w:rPr>
+          <w:rFonts w:ascii="Times New Roman" w:hAnsi="Times New Roman" w:cs="Times New Roman"/>
+        </w:rPr>
+        <w:t xml:space="preserve">more </w:t>
+      </w:r>
+      <w:r>
+        <w:rPr>
+          <w:rFonts w:ascii="Times New Roman" w:hAnsi="Times New Roman" w:cs="Times New Roman"/>
+        </w:rPr>
+        <w:t>relevant code fragments</w:t>
       </w:r>
     </w:p>
     <w:p>
@@ -2147,7 +2239,25 @@
         <w:rPr>
           <w:rFonts w:ascii="Times New Roman" w:hAnsi="Times New Roman" w:cs="Times New Roman"/>
         </w:rPr>
-        <w:t xml:space="preserve"> obtained from 1 (d).</w:t>
+        <w:t xml:space="preserve"> obtained from 1 (d) to identify</w:t>
+      </w:r>
+      <w:r>
+        <w:rPr>
+          <w:rFonts w:ascii="Times New Roman" w:hAnsi="Times New Roman" w:cs="Times New Roman"/>
+        </w:rPr>
+        <w:t xml:space="preserve"> </w:t>
+      </w:r>
+      <w:r>
+        <w:rPr>
+          <w:rFonts w:ascii="Times New Roman" w:hAnsi="Times New Roman" w:cs="Times New Roman"/>
+        </w:rPr>
+        <w:t xml:space="preserve">candidate </w:t>
+      </w:r>
+      <w:r>
+        <w:rPr>
+          <w:rFonts w:ascii="Times New Roman" w:hAnsi="Times New Roman" w:cs="Times New Roman"/>
+        </w:rPr>
+        <w:t>terms</w:t>
       </w:r>
     </w:p>
     <w:p>
@@ -2166,7 +2276,21 @@
         <w:rPr>
           <w:rFonts w:ascii="Times New Roman" w:hAnsi="Times New Roman" w:cs="Times New Roman"/>
         </w:rPr>
-        <w:t>Calculating term-document frequency (tf-idf)</w:t>
+        <w:t>Calculating term-document frequency (</w:t>
+      </w:r>
+      <w:proofErr w:type="spellStart"/>
+      <w:r>
+        <w:rPr>
+          <w:rFonts w:ascii="Times New Roman" w:hAnsi="Times New Roman" w:cs="Times New Roman"/>
+        </w:rPr>
+        <w:t>tf-idf</w:t>
+      </w:r>
+      <w:proofErr w:type="spellEnd"/>
+      <w:r>
+        <w:rPr>
+          <w:rFonts w:ascii="Times New Roman" w:hAnsi="Times New Roman" w:cs="Times New Roman"/>
+        </w:rPr>
+        <w:t>)</w:t>
       </w:r>
       <w:r>
         <w:rPr>
@@ -2178,7 +2302,19 @@
         <w:rPr>
           <w:rFonts w:ascii="Times New Roman" w:hAnsi="Times New Roman" w:cs="Times New Roman"/>
         </w:rPr>
-        <w:t>for each keyword where document frequency is the number of methods that</w:t>
+        <w:t>for each keyword</w:t>
+      </w:r>
+      <w:r>
+        <w:rPr>
+          <w:rFonts w:ascii="Times New Roman" w:hAnsi="Times New Roman" w:cs="Times New Roman"/>
+        </w:rPr>
+        <w:t xml:space="preserve"> to select proper terms. Here,</w:t>
+      </w:r>
+      <w:r>
+        <w:rPr>
+          <w:rFonts w:ascii="Times New Roman" w:hAnsi="Times New Roman" w:cs="Times New Roman"/>
+        </w:rPr>
+        <w:t xml:space="preserve"> document frequency is the number of methods that</w:t>
       </w:r>
       <w:r>
         <w:rPr>
@@ -2271,7 +2407,14 @@
         <w:rPr>
           <w:rFonts w:ascii="Times New Roman" w:hAnsi="Times New Roman" w:cs="Times New Roman"/>
         </w:rPr>
-        <w:t>To attain this, the first task is to conduct literature survey</w:t>
+        <w:t xml:space="preserve">To attain this, the first task is to conduct literature </w:t>
+      </w:r>
+      <w:r>
+        <w:rPr>
+          <w:rFonts w:ascii="Times New Roman" w:hAnsi="Times New Roman" w:cs="Times New Roman"/>
+        </w:rPr>
+        <w:lastRenderedPageBreak/>
+        <w:t>survey</w:t>
       </w:r>
       <w:r>
         <w:rPr>
@@ -2307,20 +2450,27 @@
         <w:rPr>
           <w:rFonts w:ascii="Times New Roman" w:hAnsi="Times New Roman" w:cs="Times New Roman"/>
         </w:rPr>
-        <w:t xml:space="preserve">to </w:t>
-      </w:r>
-      <w:r>
-        <w:rPr>
-          <w:rFonts w:ascii="Times New Roman" w:hAnsi="Times New Roman" w:cs="Times New Roman"/>
-        </w:rPr>
-        <w:lastRenderedPageBreak/>
-        <w:t xml:space="preserve">improve the performance of code search engines like </w:t>
-      </w:r>
-      <w:r>
-        <w:rPr>
-          <w:rFonts w:ascii="Times New Roman" w:hAnsi="Times New Roman" w:cs="Times New Roman"/>
-        </w:rPr>
-        <w:t xml:space="preserve">KBCS, TDCS, IDCS etc. </w:t>
+        <w:t xml:space="preserve">to improve the performance of code search engines like </w:t>
+      </w:r>
+      <w:r>
+        <w:rPr>
+          <w:rFonts w:ascii="Times New Roman" w:hAnsi="Times New Roman" w:cs="Times New Roman"/>
+        </w:rPr>
+        <w:t xml:space="preserve">KBCS, TDCS, </w:t>
+      </w:r>
+      <w:proofErr w:type="gramStart"/>
+      <w:r>
+        <w:rPr>
+          <w:rFonts w:ascii="Times New Roman" w:hAnsi="Times New Roman" w:cs="Times New Roman"/>
+        </w:rPr>
+        <w:t>IDCS</w:t>
+      </w:r>
+      <w:proofErr w:type="gramEnd"/>
+      <w:r>
+        <w:rPr>
+          <w:rFonts w:ascii="Times New Roman" w:hAnsi="Times New Roman" w:cs="Times New Roman"/>
+        </w:rPr>
+        <w:t xml:space="preserve"> etc. </w:t>
       </w:r>
       <w:r>
         <w:rPr>
@@ -3051,7 +3201,15 @@
                 <w:rFonts w:ascii="Times New Roman" w:hAnsi="Times New Roman" w:cs="Times New Roman"/>
                 <w:b/>
               </w:rPr>
-              <w:t>Technical Report Writing</w:t>
+              <w:t xml:space="preserve">Technical Report </w:t>
+            </w:r>
+            <w:r>
+              <w:rPr>
+                <w:rFonts w:ascii="Times New Roman" w:hAnsi="Times New Roman" w:cs="Times New Roman"/>
+                <w:b/>
+              </w:rPr>
+              <w:lastRenderedPageBreak/>
+              <w:t>Writing</w:t>
             </w:r>
           </w:p>
         </w:tc>
@@ -3074,7 +3232,15 @@
               <w:rPr>
                 <w:rFonts w:ascii="Times New Roman" w:hAnsi="Times New Roman" w:cs="Times New Roman"/>
               </w:rPr>
-              <w:t>At the end of each major step, one technical report will be published</w:t>
+              <w:lastRenderedPageBreak/>
+              <w:t xml:space="preserve">At the end of each major step, one technical report will be </w:t>
+            </w:r>
+            <w:r>
+              <w:rPr>
+                <w:rFonts w:ascii="Times New Roman" w:hAnsi="Times New Roman" w:cs="Times New Roman"/>
+              </w:rPr>
+              <w:lastRenderedPageBreak/>
+              <w:t>published</w:t>
             </w:r>
           </w:p>
         </w:tc>
@@ -3097,6 +3263,7 @@
                 <w:rFonts w:ascii="Times New Roman" w:hAnsi="Times New Roman" w:cs="Times New Roman"/>
                 <w:b/>
               </w:rPr>
+              <w:lastRenderedPageBreak/>
               <w:t>5.</w:t>
             </w:r>
           </w:p>
@@ -3118,15 +3285,7 @@
                 <w:rFonts w:ascii="Times New Roman" w:hAnsi="Times New Roman" w:cs="Times New Roman"/>
                 <w:b/>
               </w:rPr>
-              <w:t xml:space="preserve">Publications &amp; </w:t>
-            </w:r>
-            <w:r>
-              <w:rPr>
-                <w:rFonts w:ascii="Times New Roman" w:hAnsi="Times New Roman" w:cs="Times New Roman"/>
-                <w:b/>
-              </w:rPr>
-              <w:lastRenderedPageBreak/>
-              <w:t>Presentation (s)</w:t>
+              <w:t>Publications &amp; Presentation (s)</w:t>
             </w:r>
           </w:p>
         </w:tc>
@@ -3149,15 +3308,7 @@
               <w:rPr>
                 <w:rFonts w:ascii="Times New Roman" w:hAnsi="Times New Roman" w:cs="Times New Roman"/>
               </w:rPr>
-              <w:lastRenderedPageBreak/>
-              <w:t xml:space="preserve">Review reports and research papers are being prepared for </w:t>
-            </w:r>
-            <w:r>
-              <w:rPr>
-                <w:rFonts w:ascii="Times New Roman" w:hAnsi="Times New Roman" w:cs="Times New Roman"/>
-              </w:rPr>
-              <w:lastRenderedPageBreak/>
-              <w:t>internationa</w:t>
+              <w:t>Review reports and research papers are being prepared for internationa</w:t>
             </w:r>
             <w:r>
               <w:rPr>
@@ -3216,7 +3367,6 @@
                 <w:rFonts w:ascii="Times New Roman" w:hAnsi="Times New Roman" w:cs="Times New Roman"/>
                 <w:b/>
               </w:rPr>
-              <w:lastRenderedPageBreak/>
               <w:t>6.</w:t>
             </w:r>
           </w:p>
@@ -3298,6 +3448,164 @@
           <w:rFonts w:ascii="Times New Roman" w:hAnsi="Times New Roman" w:cs="Times New Roman"/>
         </w:rPr>
       </w:pPr>
+    </w:p>
+    <w:p>
+      <w:pPr>
+        <w:pStyle w:val="Heading2"/>
+      </w:pPr>
+      <w:r>
+        <w:t>Rational for the Research</w:t>
+      </w:r>
+    </w:p>
+    <w:p>
+      <w:pPr>
+        <w:jc w:val="both"/>
+        <w:rPr>
+          <w:rFonts w:ascii="Times New Roman" w:hAnsi="Times New Roman" w:cs="Times New Roman"/>
+        </w:rPr>
+      </w:pPr>
+      <w:r>
+        <w:rPr>
+          <w:rFonts w:ascii="Times New Roman" w:hAnsi="Times New Roman" w:cs="Times New Roman"/>
+        </w:rPr>
+        <w:t>Searching is one of the most commonly performed task in software development. Developers spend around 16% of total software development time for searching sample code or reusable component [17]. Usually, sample codes are searched to gain insight about an API. On the other hand, reusable components are searched to utilize these components that have already been developed. For both purposes, it is required to provide relevant results as much as possible by the existing code search engines. However, due to not considering feature wise similarity among code fragments, traditional code search engines fails to retrieve more code fragments that are relevant. As a result, developers are deprived of getting more code snippets which may be more relevant to them. For not getting relevant sample codes or reusable components, developers have to put extra time and effort to understand the usage of an API or to develop a component from scratch. This induces additional time and cost in software development.</w:t>
+      </w:r>
+    </w:p>
+    <w:p>
+      <w:pPr>
+        <w:jc w:val="both"/>
+        <w:rPr>
+          <w:rFonts w:ascii="Times New Roman" w:hAnsi="Times New Roman" w:cs="Times New Roman"/>
+        </w:rPr>
+      </w:pPr>
+      <w:r>
+        <w:rPr>
+          <w:rFonts w:ascii="Times New Roman" w:hAnsi="Times New Roman" w:cs="Times New Roman"/>
+        </w:rPr>
+        <w:t>In order to speed up software development and reduce cost, existing search engines should satisfy developers’ needs by providing more relevant code fragments. However, the recall of current code search engines decreases for not retrieving more feature wise similar codes. So, to improve the recall of these code search engines, our proposed technique checks feature wise similarity among code fragments and selects proper terms to represent similar code snippets. Thus, more relevant code snippets will be retrieved against a query and developers will get more codes to understand an API or reuse existing software components. This will assist in reducing time and effort in software development.</w:t>
+      </w:r>
+    </w:p>
+    <w:p>
+      <w:pPr>
+        <w:jc w:val="both"/>
+        <w:rPr>
+          <w:rFonts w:ascii="Times New Roman" w:hAnsi="Times New Roman" w:cs="Times New Roman"/>
+        </w:rPr>
+      </w:pPr>
+      <w:r>
+        <w:rPr>
+          <w:rFonts w:ascii="Times New Roman" w:hAnsi="Times New Roman" w:cs="Times New Roman"/>
+        </w:rPr>
+        <w:t xml:space="preserve">Now-a-days software industry has become one of the major industries in Bangladesh. </w:t>
+      </w:r>
+      <w:r>
+        <w:rPr>
+          <w:rFonts w:ascii="Times New Roman" w:hAnsi="Times New Roman" w:cs="Times New Roman"/>
+        </w:rPr>
+        <w:t xml:space="preserve">Many software companies are developing quality software to meet the needs not only in Bangladesh but also </w:t>
+      </w:r>
+      <w:r>
+        <w:rPr>
+          <w:rFonts w:ascii="Times New Roman" w:hAnsi="Times New Roman" w:cs="Times New Roman"/>
+        </w:rPr>
+        <w:t>in other countries throughout the world.</w:t>
+      </w:r>
+      <w:r>
+        <w:rPr>
+          <w:rFonts w:ascii="Times New Roman" w:hAnsi="Times New Roman" w:cs="Times New Roman"/>
+        </w:rPr>
+        <w:t xml:space="preserve"> </w:t>
+      </w:r>
+      <w:r>
+        <w:rPr>
+          <w:rFonts w:ascii="Times New Roman" w:hAnsi="Times New Roman" w:cs="Times New Roman"/>
+        </w:rPr>
+        <w:t xml:space="preserve">Now in order to earn more revenue in this field, software companies require to increase the development speed and reduce cost. One of the important </w:t>
+      </w:r>
+      <w:r>
+        <w:rPr>
+          <w:rFonts w:ascii="Times New Roman" w:hAnsi="Times New Roman" w:cs="Times New Roman"/>
+        </w:rPr>
+        <w:t>factors to decrease development time and cost is to reuse existing code snippets as much as possible</w:t>
+      </w:r>
+      <w:r>
+        <w:rPr>
+          <w:rFonts w:ascii="Times New Roman" w:hAnsi="Times New Roman" w:cs="Times New Roman"/>
+        </w:rPr>
+        <w:t xml:space="preserve"> [18]</w:t>
+      </w:r>
+      <w:r>
+        <w:rPr>
+          <w:rFonts w:ascii="Times New Roman" w:hAnsi="Times New Roman" w:cs="Times New Roman"/>
+        </w:rPr>
+        <w:t>.</w:t>
+      </w:r>
+      <w:r>
+        <w:rPr>
+          <w:rFonts w:ascii="Times New Roman" w:hAnsi="Times New Roman" w:cs="Times New Roman"/>
+        </w:rPr>
+        <w:t xml:space="preserve"> For </w:t>
+      </w:r>
+      <w:r>
+        <w:rPr>
+          <w:rFonts w:ascii="Times New Roman" w:hAnsi="Times New Roman" w:cs="Times New Roman"/>
+        </w:rPr>
+        <w:t>this, developers use current code search engines which have low recall due to not retrieving more feature wise similar codes.</w:t>
+      </w:r>
+      <w:r>
+        <w:rPr>
+          <w:rFonts w:ascii="Times New Roman" w:hAnsi="Times New Roman" w:cs="Times New Roman"/>
+        </w:rPr>
+        <w:t xml:space="preserve"> </w:t>
+      </w:r>
+      <w:r>
+        <w:rPr>
+          <w:rFonts w:ascii="Times New Roman" w:hAnsi="Times New Roman" w:cs="Times New Roman"/>
+        </w:rPr>
+        <w:t xml:space="preserve">However, our proposed technique </w:t>
+      </w:r>
+      <w:r>
+        <w:rPr>
+          <w:rFonts w:ascii="Times New Roman" w:hAnsi="Times New Roman" w:cs="Times New Roman"/>
+        </w:rPr>
+        <w:t xml:space="preserve">will </w:t>
+      </w:r>
+      <w:r>
+        <w:rPr>
+          <w:rFonts w:ascii="Times New Roman" w:hAnsi="Times New Roman" w:cs="Times New Roman"/>
+        </w:rPr>
+        <w:t xml:space="preserve">increase recall of the code search engines by retrieving </w:t>
+      </w:r>
+      <w:r>
+        <w:rPr>
+          <w:rFonts w:ascii="Times New Roman" w:hAnsi="Times New Roman" w:cs="Times New Roman"/>
+        </w:rPr>
+        <w:t>these relevant</w:t>
+      </w:r>
+      <w:r>
+        <w:rPr>
+          <w:rFonts w:ascii="Times New Roman" w:hAnsi="Times New Roman" w:cs="Times New Roman"/>
+        </w:rPr>
+        <w:t xml:space="preserve"> code fragments.</w:t>
+      </w:r>
+      <w:r>
+        <w:rPr>
+          <w:rFonts w:ascii="Times New Roman" w:hAnsi="Times New Roman" w:cs="Times New Roman"/>
+        </w:rPr>
+        <w:t xml:space="preserve"> </w:t>
+      </w:r>
+      <w:r>
+        <w:rPr>
+          <w:rFonts w:ascii="Times New Roman" w:hAnsi="Times New Roman" w:cs="Times New Roman"/>
+        </w:rPr>
+        <w:t xml:space="preserve">As a result, developers will be able to reuse more codes </w:t>
+      </w:r>
+      <w:r>
+        <w:rPr>
+          <w:rFonts w:ascii="Times New Roman" w:hAnsi="Times New Roman" w:cs="Times New Roman"/>
+        </w:rPr>
+        <w:t>which will then make software development faster.</w:t>
+      </w:r>
     </w:p>
     <w:sectPr>
       <w:pgSz w:w="12240" w:h="15840"/>
@@ -4616,7 +4924,7 @@
 </file>
 
 <file path=customXml/itemProps1.xml><?xml version="1.0" encoding="utf-8"?>
-<ds:datastoreItem xmlns:ds="http://schemas.openxmlformats.org/officeDocument/2006/customXml" ds:itemID="{4E3CFC0B-757A-4E39-AA65-3C6F8A8B0331}">
+<ds:datastoreItem xmlns:ds="http://schemas.openxmlformats.org/officeDocument/2006/customXml" ds:itemID="{D1BCF8C1-1A3C-4664-99FB-F7DE9594181D}">
   <ds:schemaRefs>
     <ds:schemaRef ds:uri="http://schemas.openxmlformats.org/officeDocument/2006/bibliography"/>
   </ds:schemaRefs>

</xml_diff>